<commit_message>
Correção do arquivo de regras.
</commit_message>
<xml_diff>
--- a/Padrões Adotados/Regras de Verificação e Análise de Requisitos.docx
+++ b/Padrões Adotados/Regras de Verificação e Análise de Requisitos.docx
@@ -125,6 +125,194 @@
     </w:p>
     <w:p>
       <w:pPr>
+        <w:jc w:val="both"/>
+        <w:rPr/>
+      </w:pPr>
+      <w:r>
+        <w:rPr>
+          <w:b w:val="1"/>
+          <w:rtl w:val="0"/>
+        </w:rPr>
+        <w:t xml:space="preserve">Regras sobre a escrita do Documento de Requisitos: </w:t>
+      </w:r>
+      <w:r>
+        <w:rPr>
+          <w:rtl w:val="0"/>
+        </w:rPr>
+      </w:r>
+    </w:p>
+    <w:p>
+      <w:pPr>
+        <w:numPr>
+          <w:ilvl w:val="0"/>
+          <w:numId w:val="2"/>
+        </w:numPr>
+        <w:ind w:left="720" w:hanging="360"/>
+        <w:jc w:val="both"/>
+      </w:pPr>
+      <w:r>
+        <w:rPr>
+          <w:rtl w:val="0"/>
+        </w:rPr>
+        <w:t xml:space="preserve">O documento de Requisitos deverá ser escrito de forma clara e explicativa.</w:t>
+      </w:r>
+    </w:p>
+    <w:p>
+      <w:pPr>
+        <w:numPr>
+          <w:ilvl w:val="0"/>
+          <w:numId w:val="2"/>
+        </w:numPr>
+        <w:ind w:left="720" w:hanging="360"/>
+        <w:jc w:val="both"/>
+        <w:rPr>
+          <w:u w:val="none"/>
+        </w:rPr>
+      </w:pPr>
+      <w:r>
+        <w:rPr>
+          <w:rtl w:val="0"/>
+        </w:rPr>
+        <w:t xml:space="preserve">Quando estabelecer o requisito, não crie frases gigantes.</w:t>
+      </w:r>
+    </w:p>
+    <w:p>
+      <w:pPr>
+        <w:numPr>
+          <w:ilvl w:val="0"/>
+          <w:numId w:val="2"/>
+        </w:numPr>
+        <w:ind w:left="720" w:hanging="360"/>
+        <w:jc w:val="both"/>
+        <w:rPr>
+          <w:u w:val="none"/>
+        </w:rPr>
+      </w:pPr>
+      <w:r>
+        <w:rPr>
+          <w:rtl w:val="0"/>
+        </w:rPr>
+        <w:t xml:space="preserve">Ao escrever os requisitos, defina um de cada vez.</w:t>
+      </w:r>
+    </w:p>
+    <w:p>
+      <w:pPr>
+        <w:numPr>
+          <w:ilvl w:val="0"/>
+          <w:numId w:val="2"/>
+        </w:numPr>
+        <w:ind w:left="720" w:hanging="360"/>
+        <w:jc w:val="both"/>
+        <w:rPr>
+          <w:u w:val="none"/>
+        </w:rPr>
+      </w:pPr>
+      <w:r>
+        <w:rPr>
+          <w:rtl w:val="0"/>
+        </w:rPr>
+        <w:t xml:space="preserve">Evite o uso de adjetivos e advérbios ao descrever os requisitos.</w:t>
+      </w:r>
+    </w:p>
+    <w:p>
+      <w:pPr>
+        <w:numPr>
+          <w:ilvl w:val="0"/>
+          <w:numId w:val="2"/>
+        </w:numPr>
+        <w:ind w:left="720" w:hanging="360"/>
+        <w:jc w:val="both"/>
+      </w:pPr>
+      <w:r>
+        <w:rPr>
+          <w:rtl w:val="0"/>
+        </w:rPr>
+        <w:t xml:space="preserve">Deve ser escrito sem o uso de termos complexos. </w:t>
+      </w:r>
+    </w:p>
+    <w:p>
+      <w:pPr>
+        <w:numPr>
+          <w:ilvl w:val="0"/>
+          <w:numId w:val="2"/>
+        </w:numPr>
+        <w:ind w:left="720" w:hanging="360"/>
+        <w:jc w:val="both"/>
+      </w:pPr>
+      <w:r>
+        <w:rPr>
+          <w:rtl w:val="0"/>
+        </w:rPr>
+        <w:t xml:space="preserve">Caso termos técnicos sejam utilizados deverá ser feito um Glossário.</w:t>
+      </w:r>
+    </w:p>
+    <w:p>
+      <w:pPr>
+        <w:numPr>
+          <w:ilvl w:val="0"/>
+          <w:numId w:val="2"/>
+        </w:numPr>
+        <w:ind w:left="720" w:hanging="360"/>
+        <w:jc w:val="both"/>
+      </w:pPr>
+      <w:r>
+        <w:rPr>
+          <w:rtl w:val="0"/>
+        </w:rPr>
+        <w:t xml:space="preserve">Os requisitos devem ser expressos de forma que quaisquer representações sejam utilizadas e explicadas.</w:t>
+      </w:r>
+    </w:p>
+    <w:p>
+      <w:pPr>
+        <w:numPr>
+          <w:ilvl w:val="0"/>
+          <w:numId w:val="2"/>
+        </w:numPr>
+        <w:ind w:left="720" w:hanging="360"/>
+        <w:jc w:val="both"/>
+        <w:rPr>
+          <w:u w:val="none"/>
+        </w:rPr>
+      </w:pPr>
+      <w:r>
+        <w:rPr>
+          <w:rtl w:val="0"/>
+        </w:rPr>
+        <w:t xml:space="preserve">Cada futura alteração nos requisitos, deve ser documentada.</w:t>
+      </w:r>
+    </w:p>
+    <w:p>
+      <w:pPr>
+        <w:ind w:left="0" w:firstLine="0"/>
+        <w:jc w:val="both"/>
+        <w:rPr>
+          <w:b w:val="1"/>
+        </w:rPr>
+      </w:pPr>
+      <w:r>
+        <w:rPr>
+          <w:rtl w:val="0"/>
+        </w:rPr>
+      </w:r>
+    </w:p>
+    <w:p>
+      <w:pPr>
+        <w:ind w:left="0" w:firstLine="0"/>
+        <w:jc w:val="both"/>
+        <w:rPr>
+          <w:b w:val="1"/>
+        </w:rPr>
+      </w:pPr>
+      <w:r>
+        <w:rPr>
+          <w:b w:val="1"/>
+          <w:rtl w:val="0"/>
+        </w:rPr>
+        <w:t xml:space="preserve">Nomenclaturas e abreviações utilizadas:</w:t>
+      </w:r>
+    </w:p>
+    <w:p>
+      <w:pPr>
         <w:numPr>
           <w:ilvl w:val="0"/>
           <w:numId w:val="1"/>
@@ -141,138 +329,13 @@
           <w:b w:val="1"/>
           <w:rtl w:val="0"/>
         </w:rPr>
-        <w:t xml:space="preserve">Requisitos Funcionais:</w:t>
-      </w:r>
-    </w:p>
-    <w:p>
-      <w:pPr>
-        <w:ind w:left="720" w:firstLine="0"/>
-        <w:jc w:val="both"/>
-        <w:rPr/>
-      </w:pPr>
-      <w:r>
-        <w:rPr>
-          <w:rtl w:val="0"/>
-        </w:rPr>
-        <w:t xml:space="preserve">O site para a academia GYM LIFE deverá possuir as seguintes Seções “Início”, “Sobre nós”, “Aulas”, “Modalidades”, “Nossa Equipe”, “IMC”, “Login/Menu”. Todas as páginas deverão conter links para as redes sociais da academia GYM LIFE e o rodapé conterá os links para as páginas “Sobre nós”, “Aulas”, “Modalidades”, “Login/Menu”.</w:t>
-      </w:r>
-    </w:p>
-    <w:p>
-      <w:pPr>
-        <w:ind w:left="720" w:firstLine="0"/>
-        <w:jc w:val="both"/>
-        <w:rPr/>
-      </w:pPr>
-      <w:r>
-        <w:rPr>
-          <w:rtl w:val="0"/>
-        </w:rPr>
-        <w:t xml:space="preserve">A página “Início” deverá mostrar o conteúdo de marketing da academia GYM LIFE e também informações básicas sobre a mesma.</w:t>
-      </w:r>
-    </w:p>
-    <w:p>
-      <w:pPr>
-        <w:ind w:left="720" w:firstLine="0"/>
-        <w:jc w:val="both"/>
-        <w:rPr/>
-      </w:pPr>
-      <w:r>
-        <w:rPr>
-          <w:rtl w:val="0"/>
-        </w:rPr>
-        <w:t xml:space="preserve">A página “Sobre nós” deverá conter informações sobre o histórico da academia e alguns depoimentos de clientes da academia.</w:t>
-      </w:r>
-    </w:p>
-    <w:p>
-      <w:pPr>
-        <w:ind w:left="720" w:firstLine="0"/>
-        <w:jc w:val="both"/>
-        <w:rPr/>
-      </w:pPr>
-      <w:r>
-        <w:rPr>
-          <w:rtl w:val="0"/>
-        </w:rPr>
-        <w:t xml:space="preserve">A página “Aulas” deverá conter uma explicação sobre os treinos e uma tabela com os horários das aulas ofertadas.</w:t>
-      </w:r>
-    </w:p>
-    <w:p>
-      <w:pPr>
-        <w:ind w:left="720" w:firstLine="0"/>
-        <w:jc w:val="both"/>
-        <w:rPr/>
-      </w:pPr>
-      <w:r>
-        <w:rPr>
-          <w:rtl w:val="0"/>
-        </w:rPr>
-        <w:t xml:space="preserve">A página “Modalidades” deverá conter uma breve apresentação das modalidades de treino oferecidas pela academia.</w:t>
-      </w:r>
-    </w:p>
-    <w:p>
-      <w:pPr>
-        <w:ind w:left="720" w:firstLine="0"/>
-        <w:jc w:val="both"/>
-        <w:rPr/>
-      </w:pPr>
-      <w:r>
-        <w:rPr>
-          <w:rtl w:val="0"/>
-        </w:rPr>
-        <w:t xml:space="preserve">A página “Nossa Equipe” deverá conter fotos dos instrutores e seus nomes, apenas com o intuito de apresentar a equipe aos visitantes do site.</w:t>
-      </w:r>
-    </w:p>
-    <w:p>
-      <w:pPr>
-        <w:ind w:left="720" w:firstLine="0"/>
-        <w:jc w:val="both"/>
-        <w:rPr/>
-      </w:pPr>
-      <w:r>
-        <w:rPr>
-          <w:rtl w:val="0"/>
-        </w:rPr>
-        <w:t xml:space="preserve">A página “IMC” deverá conter a funcionalidade de uma calculadora de IMC, bem como uma tabela para a averiguação do resultado obtido. O usuário deverá entrar com seu peso e sua altura para que o cálculo do IMC seja executado.</w:t>
-      </w:r>
-    </w:p>
-    <w:p>
-      <w:pPr>
-        <w:ind w:left="720" w:firstLine="0"/>
-        <w:jc w:val="both"/>
-        <w:rPr/>
-      </w:pPr>
-      <w:r>
-        <w:rPr>
-          <w:rtl w:val="0"/>
-        </w:rPr>
-        <w:t xml:space="preserve">Após um cliente ou instrutor da academia se autenticar no sistema, a página “Menu” ficará disponível, onde o cliente da academia poderá ver sua tabela de treinos. </w:t>
-      </w:r>
-    </w:p>
-    <w:p>
-      <w:pPr>
-        <w:ind w:left="720" w:firstLine="0"/>
-        <w:jc w:val="both"/>
-        <w:rPr/>
-      </w:pPr>
-      <w:r>
-        <w:rPr>
-          <w:rtl w:val="0"/>
-        </w:rPr>
-        <w:t xml:space="preserve">Caso seja um instrutor o mesmo deverá poder cadastrar, consultar, alterar e excluir um instrutor, cliente, equipamento e treino.</w:t>
-      </w:r>
-    </w:p>
-    <w:p>
-      <w:pPr>
-        <w:ind w:left="720" w:firstLine="0"/>
-        <w:jc w:val="both"/>
-        <w:rPr>
-          <w:b w:val="1"/>
-        </w:rPr>
-      </w:pPr>
-      <w:r>
-        <w:rPr>
-          <w:rtl w:val="0"/>
-        </w:rPr>
+        <w:t xml:space="preserve">IMC - </w:t>
+      </w:r>
+      <w:r>
+        <w:rPr>
+          <w:rtl w:val="0"/>
+        </w:rPr>
+        <w:t xml:space="preserve">Abreviação para “Índice de Massa Corporal”.</w:t>
       </w:r>
     </w:p>
     <w:p>
@@ -285,6 +348,65 @@
         <w:jc w:val="both"/>
         <w:rPr>
           <w:b w:val="1"/>
+        </w:rPr>
+      </w:pPr>
+      <w:r>
+        <w:rPr>
+          <w:b w:val="1"/>
+          <w:rtl w:val="0"/>
+        </w:rPr>
+        <w:t xml:space="preserve">BD - </w:t>
+      </w:r>
+      <w:r>
+        <w:rPr>
+          <w:rtl w:val="0"/>
+        </w:rPr>
+        <w:t xml:space="preserve">Abreviação para “Banco de Dados”.</w:t>
+      </w:r>
+    </w:p>
+    <w:p>
+      <w:pPr>
+        <w:numPr>
+          <w:ilvl w:val="0"/>
+          <w:numId w:val="1"/>
+        </w:numPr>
+        <w:ind w:left="720" w:hanging="360"/>
+        <w:jc w:val="both"/>
+        <w:rPr>
+          <w:b w:val="1"/>
+        </w:rPr>
+      </w:pPr>
+      <w:r>
+        <w:rPr>
+          <w:b w:val="1"/>
+          <w:rtl w:val="0"/>
+        </w:rPr>
+        <w:t xml:space="preserve">Login - </w:t>
+      </w:r>
+      <w:r>
+        <w:rPr>
+          <w:rtl w:val="0"/>
+        </w:rPr>
+        <w:t xml:space="preserve">Combinação de dados compatíveis para entrar na conta</w:t>
+      </w:r>
+      <w:r>
+        <w:rPr>
+          <w:b w:val="1"/>
+          <w:rtl w:val="0"/>
+        </w:rPr>
+        <w:t xml:space="preserve"> </w:t>
+      </w:r>
+    </w:p>
+    <w:p>
+      <w:pPr>
+        <w:numPr>
+          <w:ilvl w:val="0"/>
+          <w:numId w:val="1"/>
+        </w:numPr>
+        <w:ind w:left="720" w:hanging="360"/>
+        <w:jc w:val="both"/>
+        <w:rPr>
+          <w:b w:val="1"/>
           <w:u w:val="none"/>
         </w:rPr>
       </w:pPr>
@@ -293,169 +415,39 @@
           <w:b w:val="1"/>
           <w:rtl w:val="0"/>
         </w:rPr>
-        <w:t xml:space="preserve">Requisitos Não Funcionais:</w:t>
-      </w:r>
-    </w:p>
-    <w:p>
-      <w:pPr>
-        <w:ind w:left="720" w:firstLine="0"/>
-        <w:jc w:val="both"/>
-        <w:rPr/>
-      </w:pPr>
-      <w:r>
-        <w:rPr>
-          <w:rtl w:val="0"/>
-        </w:rPr>
-        <w:t xml:space="preserve">A página “Login” não poderá ser acessada após o usuário estar logado no sistema, para visualizá-la novamente, deverá utilizar o botão para sair de sua conta, caso tente isso de forma bruta, o usuário será redirecionado à página de Menu.</w:t>
-      </w:r>
-    </w:p>
-    <w:p>
-      <w:pPr>
-        <w:ind w:left="720" w:firstLine="0"/>
-        <w:jc w:val="both"/>
-        <w:rPr/>
-      </w:pPr>
-      <w:r>
-        <w:rPr>
-          <w:rtl w:val="0"/>
-        </w:rPr>
-        <w:t xml:space="preserve">O mesmo vale para a página de “Menu”, caso um usuário que não esteja logado tente acessá-la, sendo redirecionado para a página “Login”.</w:t>
-      </w:r>
-    </w:p>
-    <w:p>
-      <w:pPr>
-        <w:ind w:left="720" w:firstLine="0"/>
-        <w:jc w:val="both"/>
-        <w:rPr/>
-      </w:pPr>
-      <w:r>
-        <w:rPr>
-          <w:rtl w:val="0"/>
-        </w:rPr>
-        <w:t xml:space="preserve">Caso um cliente da academia tente acessar uma página atribuída ao cargo de instrutor, o mesmo será redirecionado à sua página de “Menu”.</w:t>
-      </w:r>
-    </w:p>
-    <w:p>
-      <w:pPr>
-        <w:ind w:left="720" w:firstLine="0"/>
-        <w:jc w:val="both"/>
-        <w:rPr/>
-      </w:pPr>
-      <w:r>
-        <w:rPr>
-          <w:rtl w:val="0"/>
-        </w:rPr>
-        <w:t xml:space="preserve">A calculadora de IMC deverá conter tratamentos para aceitar apenas entradas válidas para o cálculo, indicando para o usuário qual deve ser o formato da entrada.</w:t>
-      </w:r>
-    </w:p>
-    <w:p>
-      <w:pPr>
-        <w:ind w:left="720" w:firstLine="0"/>
-        <w:jc w:val="both"/>
-        <w:rPr/>
-      </w:pPr>
-      <w:r>
-        <w:rPr>
-          <w:rtl w:val="0"/>
-        </w:rPr>
-        <w:t xml:space="preserve">Nas páginas de “Cadastro” todos os campos deverão ser preenchidos, campos em branco não permitirão nenhum tipo de cadastro no Banco de Dados.</w:t>
-      </w:r>
-    </w:p>
-    <w:p>
-      <w:pPr>
-        <w:ind w:left="720" w:firstLine="0"/>
-        <w:jc w:val="both"/>
-        <w:rPr/>
-      </w:pPr>
-      <w:r>
-        <w:rPr>
-          <w:rtl w:val="0"/>
-        </w:rPr>
-      </w:r>
-    </w:p>
-    <w:p>
-      <w:pPr>
-        <w:jc w:val="both"/>
-        <w:rPr>
-          <w:b w:val="1"/>
-        </w:rPr>
-      </w:pPr>
-      <w:r>
-        <w:rPr>
-          <w:rtl w:val="0"/>
-        </w:rPr>
-      </w:r>
-    </w:p>
-    <w:p>
-      <w:pPr>
-        <w:jc w:val="both"/>
-        <w:rPr>
-          <w:b w:val="1"/>
-        </w:rPr>
-      </w:pPr>
-      <w:r>
-        <w:rPr>
-          <w:b w:val="1"/>
-          <w:rtl w:val="0"/>
-        </w:rPr>
-        <w:t xml:space="preserve">Regras sobre o Documento de Requisitos: </w:t>
-      </w:r>
-    </w:p>
-    <w:p>
-      <w:pPr>
-        <w:numPr>
-          <w:ilvl w:val="0"/>
-          <w:numId w:val="2"/>
-        </w:numPr>
-        <w:ind w:left="720" w:hanging="360"/>
-        <w:jc w:val="both"/>
-        <w:rPr>
-          <w:u w:val="none"/>
-        </w:rPr>
-      </w:pPr>
-      <w:r>
-        <w:rPr>
-          <w:rtl w:val="0"/>
-        </w:rPr>
-        <w:t xml:space="preserve">O documento de Requisitos deverá ser escrito de forma clara e explicativa sem o uso de termos complexos. </w:t>
-      </w:r>
-    </w:p>
-    <w:p>
-      <w:pPr>
-        <w:numPr>
-          <w:ilvl w:val="0"/>
-          <w:numId w:val="2"/>
-        </w:numPr>
-        <w:ind w:left="720" w:hanging="360"/>
-        <w:jc w:val="both"/>
-        <w:rPr>
-          <w:u w:val="none"/>
-        </w:rPr>
-      </w:pPr>
-      <w:r>
-        <w:rPr>
-          <w:rtl w:val="0"/>
-        </w:rPr>
-        <w:t xml:space="preserve">Caso termos técnicos sejam utilizados deverá ser feito um Glossário.</w:t>
-      </w:r>
-    </w:p>
-    <w:p>
-      <w:pPr>
-        <w:numPr>
-          <w:ilvl w:val="0"/>
-          <w:numId w:val="2"/>
-        </w:numPr>
-        <w:ind w:left="720" w:hanging="360"/>
-        <w:jc w:val="both"/>
-        <w:rPr>
-          <w:u w:val="none"/>
-        </w:rPr>
-      </w:pPr>
-      <w:r>
-        <w:rPr>
-          <w:rtl w:val="0"/>
-        </w:rPr>
-        <w:t xml:space="preserve">Os requisitos devem ser expressos de forma que quaisquer representações sejam utilizadas e explicadas.</w:t>
+        <w:t xml:space="preserve">Log out - </w:t>
+      </w:r>
+      <w:r>
+        <w:rPr>
+          <w:rtl w:val="0"/>
+        </w:rPr>
+        <w:t xml:space="preserve">Sair da conta dentro do sistema.</w:t>
+      </w:r>
+    </w:p>
+    <w:p>
+      <w:pPr>
+        <w:numPr>
+          <w:ilvl w:val="0"/>
+          <w:numId w:val="1"/>
+        </w:numPr>
+        <w:ind w:left="720" w:hanging="360"/>
+        <w:jc w:val="both"/>
+        <w:rPr>
+          <w:b w:val="1"/>
+        </w:rPr>
+      </w:pPr>
+      <w:r>
+        <w:rPr>
+          <w:b w:val="1"/>
+          <w:rtl w:val="0"/>
+        </w:rPr>
+        <w:t xml:space="preserve">GYM - </w:t>
+      </w:r>
+      <w:r>
+        <w:rPr>
+          <w:rtl w:val="0"/>
+        </w:rPr>
+        <w:t xml:space="preserve">Academia, utilizado também no nome da empresa contratante do serviço (GYM LIFE).</w:t>
       </w:r>
     </w:p>
     <w:p>

</xml_diff>

<commit_message>
Outras correções no arquivo de regras
</commit_message>
<xml_diff>
--- a/Padrões Adotados/Regras de Verificação e Análise de Requisitos.docx
+++ b/Padrões Adotados/Regras de Verificação e Análise de Requisitos.docx
@@ -139,176 +139,6 @@
         <w:rPr>
           <w:rtl w:val="0"/>
         </w:rPr>
-      </w:r>
-    </w:p>
-    <w:p>
-      <w:pPr>
-        <w:numPr>
-          <w:ilvl w:val="0"/>
-          <w:numId w:val="2"/>
-        </w:numPr>
-        <w:ind w:left="720" w:hanging="360"/>
-        <w:jc w:val="both"/>
-      </w:pPr>
-      <w:r>
-        <w:rPr>
-          <w:rtl w:val="0"/>
-        </w:rPr>
-        <w:t xml:space="preserve">O documento de Requisitos deverá ser escrito de forma clara e explicativa.</w:t>
-      </w:r>
-    </w:p>
-    <w:p>
-      <w:pPr>
-        <w:numPr>
-          <w:ilvl w:val="0"/>
-          <w:numId w:val="2"/>
-        </w:numPr>
-        <w:ind w:left="720" w:hanging="360"/>
-        <w:jc w:val="both"/>
-        <w:rPr>
-          <w:u w:val="none"/>
-        </w:rPr>
-      </w:pPr>
-      <w:r>
-        <w:rPr>
-          <w:rtl w:val="0"/>
-        </w:rPr>
-        <w:t xml:space="preserve">Quando estabelecer o requisito, não crie frases gigantes.</w:t>
-      </w:r>
-    </w:p>
-    <w:p>
-      <w:pPr>
-        <w:numPr>
-          <w:ilvl w:val="0"/>
-          <w:numId w:val="2"/>
-        </w:numPr>
-        <w:ind w:left="720" w:hanging="360"/>
-        <w:jc w:val="both"/>
-        <w:rPr>
-          <w:u w:val="none"/>
-        </w:rPr>
-      </w:pPr>
-      <w:r>
-        <w:rPr>
-          <w:rtl w:val="0"/>
-        </w:rPr>
-        <w:t xml:space="preserve">Ao escrever os requisitos, defina um de cada vez.</w:t>
-      </w:r>
-    </w:p>
-    <w:p>
-      <w:pPr>
-        <w:numPr>
-          <w:ilvl w:val="0"/>
-          <w:numId w:val="2"/>
-        </w:numPr>
-        <w:ind w:left="720" w:hanging="360"/>
-        <w:jc w:val="both"/>
-        <w:rPr>
-          <w:u w:val="none"/>
-        </w:rPr>
-      </w:pPr>
-      <w:r>
-        <w:rPr>
-          <w:rtl w:val="0"/>
-        </w:rPr>
-        <w:t xml:space="preserve">Evite o uso de adjetivos e advérbios ao descrever os requisitos.</w:t>
-      </w:r>
-    </w:p>
-    <w:p>
-      <w:pPr>
-        <w:numPr>
-          <w:ilvl w:val="0"/>
-          <w:numId w:val="2"/>
-        </w:numPr>
-        <w:ind w:left="720" w:hanging="360"/>
-        <w:jc w:val="both"/>
-      </w:pPr>
-      <w:r>
-        <w:rPr>
-          <w:rtl w:val="0"/>
-        </w:rPr>
-        <w:t xml:space="preserve">Deve ser escrito sem o uso de termos complexos. </w:t>
-      </w:r>
-    </w:p>
-    <w:p>
-      <w:pPr>
-        <w:numPr>
-          <w:ilvl w:val="0"/>
-          <w:numId w:val="2"/>
-        </w:numPr>
-        <w:ind w:left="720" w:hanging="360"/>
-        <w:jc w:val="both"/>
-      </w:pPr>
-      <w:r>
-        <w:rPr>
-          <w:rtl w:val="0"/>
-        </w:rPr>
-        <w:t xml:space="preserve">Caso termos técnicos sejam utilizados deverá ser feito um Glossário.</w:t>
-      </w:r>
-    </w:p>
-    <w:p>
-      <w:pPr>
-        <w:numPr>
-          <w:ilvl w:val="0"/>
-          <w:numId w:val="2"/>
-        </w:numPr>
-        <w:ind w:left="720" w:hanging="360"/>
-        <w:jc w:val="both"/>
-      </w:pPr>
-      <w:r>
-        <w:rPr>
-          <w:rtl w:val="0"/>
-        </w:rPr>
-        <w:t xml:space="preserve">Os requisitos devem ser expressos de forma que quaisquer representações sejam utilizadas e explicadas.</w:t>
-      </w:r>
-    </w:p>
-    <w:p>
-      <w:pPr>
-        <w:numPr>
-          <w:ilvl w:val="0"/>
-          <w:numId w:val="2"/>
-        </w:numPr>
-        <w:ind w:left="720" w:hanging="360"/>
-        <w:jc w:val="both"/>
-        <w:rPr>
-          <w:u w:val="none"/>
-        </w:rPr>
-      </w:pPr>
-      <w:r>
-        <w:rPr>
-          <w:rtl w:val="0"/>
-        </w:rPr>
-        <w:t xml:space="preserve">Cada futura alteração nos requisitos, deve ser documentada.</w:t>
-      </w:r>
-    </w:p>
-    <w:p>
-      <w:pPr>
-        <w:ind w:left="0" w:firstLine="0"/>
-        <w:jc w:val="both"/>
-        <w:rPr>
-          <w:b w:val="1"/>
-        </w:rPr>
-      </w:pPr>
-      <w:r>
-        <w:rPr>
-          <w:rtl w:val="0"/>
-        </w:rPr>
-      </w:r>
-    </w:p>
-    <w:p>
-      <w:pPr>
-        <w:ind w:left="0" w:firstLine="0"/>
-        <w:jc w:val="both"/>
-        <w:rPr>
-          <w:b w:val="1"/>
-        </w:rPr>
-      </w:pPr>
-      <w:r>
-        <w:rPr>
-          <w:b w:val="1"/>
-          <w:rtl w:val="0"/>
-        </w:rPr>
-        <w:t xml:space="preserve">Nomenclaturas e abreviações utilizadas:</w:t>
       </w:r>
     </w:p>
     <w:p>
@@ -319,23 +149,12 @@
         </w:numPr>
         <w:ind w:left="720" w:hanging="360"/>
         <w:jc w:val="both"/>
-        <w:rPr>
-          <w:b w:val="1"/>
-          <w:u w:val="none"/>
-        </w:rPr>
-      </w:pPr>
-      <w:r>
-        <w:rPr>
-          <w:b w:val="1"/>
-          <w:rtl w:val="0"/>
-        </w:rPr>
-        <w:t xml:space="preserve">IMC - </w:t>
-      </w:r>
-      <w:r>
-        <w:rPr>
-          <w:rtl w:val="0"/>
-        </w:rPr>
-        <w:t xml:space="preserve">Abreviação para “Índice de Massa Corporal”.</w:t>
+      </w:pPr>
+      <w:r>
+        <w:rPr>
+          <w:rtl w:val="0"/>
+        </w:rPr>
+        <w:t xml:space="preserve">O documento de Requisitos deverá ser escrito de forma clara e explicativa.</w:t>
       </w:r>
     </w:p>
     <w:p>
@@ -347,21 +166,14 @@
         <w:ind w:left="720" w:hanging="360"/>
         <w:jc w:val="both"/>
         <w:rPr>
-          <w:b w:val="1"/>
-        </w:rPr>
-      </w:pPr>
-      <w:r>
-        <w:rPr>
-          <w:b w:val="1"/>
-          <w:rtl w:val="0"/>
-        </w:rPr>
-        <w:t xml:space="preserve">BD - </w:t>
-      </w:r>
-      <w:r>
-        <w:rPr>
-          <w:rtl w:val="0"/>
-        </w:rPr>
-        <w:t xml:space="preserve">Abreviação para “Banco de Dados”.</w:t>
+          <w:u w:val="none"/>
+        </w:rPr>
+      </w:pPr>
+      <w:r>
+        <w:rPr>
+          <w:rtl w:val="0"/>
+        </w:rPr>
+        <w:t xml:space="preserve">Quando estabelecer o requisito, não crie frases gigantes.</w:t>
       </w:r>
     </w:p>
     <w:p>
@@ -373,28 +185,14 @@
         <w:ind w:left="720" w:hanging="360"/>
         <w:jc w:val="both"/>
         <w:rPr>
-          <w:b w:val="1"/>
-        </w:rPr>
-      </w:pPr>
-      <w:r>
-        <w:rPr>
-          <w:b w:val="1"/>
-          <w:rtl w:val="0"/>
-        </w:rPr>
-        <w:t xml:space="preserve">Login - </w:t>
-      </w:r>
-      <w:r>
-        <w:rPr>
-          <w:rtl w:val="0"/>
-        </w:rPr>
-        <w:t xml:space="preserve">Combinação de dados compatíveis para entrar na conta</w:t>
-      </w:r>
-      <w:r>
-        <w:rPr>
-          <w:b w:val="1"/>
-          <w:rtl w:val="0"/>
-        </w:rPr>
-        <w:t xml:space="preserve"> </w:t>
+          <w:u w:val="none"/>
+        </w:rPr>
+      </w:pPr>
+      <w:r>
+        <w:rPr>
+          <w:rtl w:val="0"/>
+        </w:rPr>
+        <w:t xml:space="preserve">Ao escrever os requisitos, defina um de cada vez.</w:t>
       </w:r>
     </w:p>
     <w:p>
@@ -406,22 +204,14 @@
         <w:ind w:left="720" w:hanging="360"/>
         <w:jc w:val="both"/>
         <w:rPr>
-          <w:b w:val="1"/>
           <w:u w:val="none"/>
         </w:rPr>
       </w:pPr>
       <w:r>
         <w:rPr>
-          <w:b w:val="1"/>
-          <w:rtl w:val="0"/>
-        </w:rPr>
-        <w:t xml:space="preserve">Log out - </w:t>
-      </w:r>
-      <w:r>
-        <w:rPr>
-          <w:rtl w:val="0"/>
-        </w:rPr>
-        <w:t xml:space="preserve">Sair da conta dentro do sistema.</w:t>
+          <w:rtl w:val="0"/>
+        </w:rPr>
+        <w:t xml:space="preserve">Evite o uso de adjetivos e advérbios ao descrever os requisitos.</w:t>
       </w:r>
     </w:p>
     <w:p>
@@ -432,30 +222,64 @@
         </w:numPr>
         <w:ind w:left="720" w:hanging="360"/>
         <w:jc w:val="both"/>
-        <w:rPr>
-          <w:b w:val="1"/>
-        </w:rPr>
-      </w:pPr>
-      <w:r>
-        <w:rPr>
-          <w:b w:val="1"/>
-          <w:rtl w:val="0"/>
-        </w:rPr>
-        <w:t xml:space="preserve">GYM - </w:t>
-      </w:r>
-      <w:r>
-        <w:rPr>
-          <w:rtl w:val="0"/>
-        </w:rPr>
-        <w:t xml:space="preserve">Academia, utilizado também no nome da empresa contratante do serviço (GYM LIFE).</w:t>
-      </w:r>
-    </w:p>
-    <w:p>
-      <w:pPr>
-        <w:rPr>
-          <w:b w:val="1"/>
-        </w:rPr>
-      </w:pPr>
+      </w:pPr>
+      <w:r>
+        <w:rPr>
+          <w:rtl w:val="0"/>
+        </w:rPr>
+        <w:t xml:space="preserve">Deve ser escrito sem o uso de termos complexos. </w:t>
+      </w:r>
+    </w:p>
+    <w:p>
+      <w:pPr>
+        <w:numPr>
+          <w:ilvl w:val="0"/>
+          <w:numId w:val="1"/>
+        </w:numPr>
+        <w:ind w:left="720" w:hanging="360"/>
+        <w:jc w:val="both"/>
+      </w:pPr>
+      <w:r>
+        <w:rPr>
+          <w:rtl w:val="0"/>
+        </w:rPr>
+        <w:t xml:space="preserve">Caso termos técnicos sejam utilizados deverá ser feito um Glossário.</w:t>
+      </w:r>
+    </w:p>
+    <w:p>
+      <w:pPr>
+        <w:numPr>
+          <w:ilvl w:val="0"/>
+          <w:numId w:val="1"/>
+        </w:numPr>
+        <w:ind w:left="720" w:hanging="360"/>
+        <w:jc w:val="both"/>
+      </w:pPr>
+      <w:r>
+        <w:rPr>
+          <w:rtl w:val="0"/>
+        </w:rPr>
+        <w:t xml:space="preserve">Os requisitos devem ser expressos de forma que quaisquer representações sejam utilizadas e explicadas.</w:t>
+      </w:r>
+    </w:p>
+    <w:p>
+      <w:pPr>
+        <w:numPr>
+          <w:ilvl w:val="0"/>
+          <w:numId w:val="1"/>
+        </w:numPr>
+        <w:ind w:left="720" w:hanging="360"/>
+        <w:jc w:val="both"/>
+        <w:rPr>
+          <w:u w:val="none"/>
+        </w:rPr>
+      </w:pPr>
+      <w:r>
+        <w:rPr>
+          <w:rtl w:val="0"/>
+        </w:rPr>
+        <w:t xml:space="preserve">Cada futura alteração nos requisitos, deve ser documentada.</w:t>
+      </w:r>
       <w:r>
         <w:rPr>
           <w:rtl w:val="0"/>
@@ -583,121 +407,8 @@
       </w:rPr>
     </w:lvl>
   </w:abstractNum>
-  <w:abstractNum w:abstractNumId="2">
-    <w:lvl w:ilvl="0">
-      <w:start w:val="1"/>
-      <w:numFmt w:val="bullet"/>
-      <w:lvlText w:val="●"/>
-      <w:lvlJc w:val="left"/>
-      <w:pPr>
-        <w:ind w:left="720" w:hanging="360"/>
-      </w:pPr>
-      <w:rPr>
-        <w:u w:val="none"/>
-      </w:rPr>
-    </w:lvl>
-    <w:lvl w:ilvl="1">
-      <w:start w:val="1"/>
-      <w:numFmt w:val="bullet"/>
-      <w:lvlText w:val="○"/>
-      <w:lvlJc w:val="left"/>
-      <w:pPr>
-        <w:ind w:left="1440" w:hanging="360"/>
-      </w:pPr>
-      <w:rPr>
-        <w:u w:val="none"/>
-      </w:rPr>
-    </w:lvl>
-    <w:lvl w:ilvl="2">
-      <w:start w:val="1"/>
-      <w:numFmt w:val="bullet"/>
-      <w:lvlText w:val="■"/>
-      <w:lvlJc w:val="left"/>
-      <w:pPr>
-        <w:ind w:left="2160" w:hanging="360"/>
-      </w:pPr>
-      <w:rPr>
-        <w:u w:val="none"/>
-      </w:rPr>
-    </w:lvl>
-    <w:lvl w:ilvl="3">
-      <w:start w:val="1"/>
-      <w:numFmt w:val="bullet"/>
-      <w:lvlText w:val="●"/>
-      <w:lvlJc w:val="left"/>
-      <w:pPr>
-        <w:ind w:left="2880" w:hanging="360"/>
-      </w:pPr>
-      <w:rPr>
-        <w:u w:val="none"/>
-      </w:rPr>
-    </w:lvl>
-    <w:lvl w:ilvl="4">
-      <w:start w:val="1"/>
-      <w:numFmt w:val="bullet"/>
-      <w:lvlText w:val="○"/>
-      <w:lvlJc w:val="left"/>
-      <w:pPr>
-        <w:ind w:left="3600" w:hanging="360"/>
-      </w:pPr>
-      <w:rPr>
-        <w:u w:val="none"/>
-      </w:rPr>
-    </w:lvl>
-    <w:lvl w:ilvl="5">
-      <w:start w:val="1"/>
-      <w:numFmt w:val="bullet"/>
-      <w:lvlText w:val="■"/>
-      <w:lvlJc w:val="left"/>
-      <w:pPr>
-        <w:ind w:left="4320" w:hanging="360"/>
-      </w:pPr>
-      <w:rPr>
-        <w:u w:val="none"/>
-      </w:rPr>
-    </w:lvl>
-    <w:lvl w:ilvl="6">
-      <w:start w:val="1"/>
-      <w:numFmt w:val="bullet"/>
-      <w:lvlText w:val="●"/>
-      <w:lvlJc w:val="left"/>
-      <w:pPr>
-        <w:ind w:left="5040" w:hanging="360"/>
-      </w:pPr>
-      <w:rPr>
-        <w:u w:val="none"/>
-      </w:rPr>
-    </w:lvl>
-    <w:lvl w:ilvl="7">
-      <w:start w:val="1"/>
-      <w:numFmt w:val="bullet"/>
-      <w:lvlText w:val="○"/>
-      <w:lvlJc w:val="left"/>
-      <w:pPr>
-        <w:ind w:left="5760" w:hanging="360"/>
-      </w:pPr>
-      <w:rPr>
-        <w:u w:val="none"/>
-      </w:rPr>
-    </w:lvl>
-    <w:lvl w:ilvl="8">
-      <w:start w:val="1"/>
-      <w:numFmt w:val="bullet"/>
-      <w:lvlText w:val="■"/>
-      <w:lvlJc w:val="left"/>
-      <w:pPr>
-        <w:ind w:left="6480" w:hanging="360"/>
-      </w:pPr>
-      <w:rPr>
-        <w:u w:val="none"/>
-      </w:rPr>
-    </w:lvl>
-  </w:abstractNum>
   <w:num w:numId="1">
     <w:abstractNumId w:val="1"/>
-  </w:num>
-  <w:num w:numId="2">
-    <w:abstractNumId w:val="2"/>
   </w:num>
 </w:numbering>
 </file>

</xml_diff>